<commit_message>
four graphs to a page
ref #1
</commit_message>
<xml_diff>
--- a/hills.docx
+++ b/hills.docx
@@ -63,241 +63,304 @@
         <w:t xml:space="preserve">is red In each scenario, is it more difficult to bike on Hill B or Hill R?</w:t>
       </w:r>
     </w:p>
+    <w:tbl>
+      <w:tblPr>
+        <w:tblStyle w:val="Table"/>
+        <w:tblW w:type="pct" w:w="5000"/>
+        <w:tblLook w:firstRow="0" w:lastRow="0" w:firstColumn="0" w:lastColumn="0" w:noHBand="0" w:noVBand="0" w:val="0000"/>
+      </w:tblPr>
+      <w:tblGrid>
+        <w:gridCol w:w="3960"/>
+        <w:gridCol w:w="3960"/>
+      </w:tblGrid>
+      <w:tr>
+        <w:tc>
+          <w:tcPr/>
+          <w:p>
+            <w:pPr>
+              <w:jc w:val="center"/>
+            </w:pPr>
+            <w:r>
+              <w:drawing>
+                <wp:inline>
+                  <wp:extent cx="2971800" cy="2971800"/>
+                  <wp:effectExtent b="0" l="0" r="0" t="0"/>
+                  <wp:docPr descr="" title="" id="21" name="Picture"/>
+                  <a:graphic>
+                    <a:graphicData uri="http://schemas.openxmlformats.org/drawingml/2006/picture">
+                      <pic:pic>
+                        <pic:nvPicPr>
+                          <pic:cNvPr descr="hills_files/figure-docx/unnamed-chunk-2-1.png" id="22" name="Picture"/>
+                          <pic:cNvPicPr>
+                            <a:picLocks noChangeArrowheads="1" noChangeAspect="1"/>
+                          </pic:cNvPicPr>
+                        </pic:nvPicPr>
+                        <pic:blipFill>
+                          <a:blip r:embed="rId20"/>
+                          <a:stretch>
+                            <a:fillRect/>
+                          </a:stretch>
+                        </pic:blipFill>
+                        <pic:spPr bwMode="auto">
+                          <a:xfrm>
+                            <a:off x="0" y="0"/>
+                            <a:ext cx="2971800" cy="2971800"/>
+                          </a:xfrm>
+                          <a:prstGeom prst="rect">
+                            <a:avLst/>
+                          </a:prstGeom>
+                          <a:noFill/>
+                          <a:ln w="9525">
+                            <a:noFill/>
+                            <a:headEnd/>
+                            <a:tailEnd/>
+                          </a:ln>
+                        </pic:spPr>
+                      </pic:pic>
+                    </a:graphicData>
+                  </a:graphic>
+                </wp:inline>
+              </w:drawing>
+            </w:r>
+          </w:p>
+        </w:tc>
+        <w:tc>
+          <w:tcPr/>
+          <w:p>
+            <w:pPr>
+              <w:jc w:val="center"/>
+            </w:pPr>
+            <w:r>
+              <w:drawing>
+                <wp:inline>
+                  <wp:extent cx="2971800" cy="2971800"/>
+                  <wp:effectExtent b="0" l="0" r="0" t="0"/>
+                  <wp:docPr descr="" title="" id="24" name="Picture"/>
+                  <a:graphic>
+                    <a:graphicData uri="http://schemas.openxmlformats.org/drawingml/2006/picture">
+                      <pic:pic>
+                        <pic:nvPicPr>
+                          <pic:cNvPr descr="hills_files/figure-docx/unnamed-chunk-2-2.png" id="25" name="Picture"/>
+                          <pic:cNvPicPr>
+                            <a:picLocks noChangeArrowheads="1" noChangeAspect="1"/>
+                          </pic:cNvPicPr>
+                        </pic:nvPicPr>
+                        <pic:blipFill>
+                          <a:blip r:embed="rId23"/>
+                          <a:stretch>
+                            <a:fillRect/>
+                          </a:stretch>
+                        </pic:blipFill>
+                        <pic:spPr bwMode="auto">
+                          <a:xfrm>
+                            <a:off x="0" y="0"/>
+                            <a:ext cx="2971800" cy="2971800"/>
+                          </a:xfrm>
+                          <a:prstGeom prst="rect">
+                            <a:avLst/>
+                          </a:prstGeom>
+                          <a:noFill/>
+                          <a:ln w="9525">
+                            <a:noFill/>
+                            <a:headEnd/>
+                            <a:tailEnd/>
+                          </a:ln>
+                        </pic:spPr>
+                      </pic:pic>
+                    </a:graphicData>
+                  </a:graphic>
+                </wp:inline>
+              </w:drawing>
+            </w:r>
+          </w:p>
+        </w:tc>
+      </w:tr>
+    </w:tbl>
     <w:p>
       <w:pPr>
-        <w:pStyle w:val="TextBody"/>
+        <w:framePr w:w="0" w:h="0" w:vAnchor="margin" w:hAnchor="margin" w:xAlign="right" w:yAlign="top"/>
       </w:pPr>
-      <w:r>
-        <w:drawing>
-          <wp:inline>
-            <wp:extent cx="3234088" cy="3234088"/>
-            <wp:effectExtent b="0" l="0" r="0" t="0"/>
-            <wp:docPr descr="" title="" id="21" name="Picture"/>
-            <a:graphic>
-              <a:graphicData uri="http://schemas.openxmlformats.org/drawingml/2006/picture">
-                <pic:pic>
-                  <pic:nvPicPr>
-                    <pic:cNvPr descr="hills_files/figure-docx/unnamed-chunk-2-1.png" id="22" name="Picture"/>
-                    <pic:cNvPicPr>
-                      <a:picLocks noChangeArrowheads="1" noChangeAspect="1"/>
-                    </pic:cNvPicPr>
-                  </pic:nvPicPr>
-                  <pic:blipFill>
-                    <a:blip r:embed="rId20"/>
-                    <a:stretch>
-                      <a:fillRect/>
-                    </a:stretch>
-                  </pic:blipFill>
-                  <pic:spPr bwMode="auto">
-                    <a:xfrm>
-                      <a:off x="0" y="0"/>
-                      <a:ext cx="3234088" cy="3234088"/>
-                    </a:xfrm>
-                    <a:prstGeom prst="rect">
-                      <a:avLst/>
-                    </a:prstGeom>
-                    <a:noFill/>
-                    <a:ln w="9525">
-                      <a:noFill/>
-                      <a:headEnd/>
-                      <a:tailEnd/>
-                    </a:ln>
-                  </pic:spPr>
-                </pic:pic>
-              </a:graphicData>
-            </a:graphic>
-          </wp:inline>
-        </w:drawing>
-      </w:r>
     </w:p>
+    <w:tbl>
+      <w:tblPr>
+        <w:tblStyle w:val="Table"/>
+        <w:tblW w:type="pct" w:w="5000"/>
+        <w:tblLook w:firstRow="0" w:lastRow="0" w:firstColumn="0" w:lastColumn="0" w:noHBand="0" w:noVBand="0" w:val="0000"/>
+      </w:tblPr>
+      <w:tblGrid>
+        <w:gridCol w:w="3960"/>
+        <w:gridCol w:w="3960"/>
+      </w:tblGrid>
+      <w:tr>
+        <w:tc>
+          <w:tcPr/>
+          <w:p>
+            <w:pPr>
+              <w:jc w:val="center"/>
+            </w:pPr>
+            <w:r>
+              <w:drawing>
+                <wp:inline>
+                  <wp:extent cx="2971800" cy="2971800"/>
+                  <wp:effectExtent b="0" l="0" r="0" t="0"/>
+                  <wp:docPr descr="" title="" id="27" name="Picture"/>
+                  <a:graphic>
+                    <a:graphicData uri="http://schemas.openxmlformats.org/drawingml/2006/picture">
+                      <pic:pic>
+                        <pic:nvPicPr>
+                          <pic:cNvPr descr="hills_files/figure-docx/unnamed-chunk-2-3.png" id="28" name="Picture"/>
+                          <pic:cNvPicPr>
+                            <a:picLocks noChangeArrowheads="1" noChangeAspect="1"/>
+                          </pic:cNvPicPr>
+                        </pic:nvPicPr>
+                        <pic:blipFill>
+                          <a:blip r:embed="rId26"/>
+                          <a:stretch>
+                            <a:fillRect/>
+                          </a:stretch>
+                        </pic:blipFill>
+                        <pic:spPr bwMode="auto">
+                          <a:xfrm>
+                            <a:off x="0" y="0"/>
+                            <a:ext cx="2971800" cy="2971800"/>
+                          </a:xfrm>
+                          <a:prstGeom prst="rect">
+                            <a:avLst/>
+                          </a:prstGeom>
+                          <a:noFill/>
+                          <a:ln w="9525">
+                            <a:noFill/>
+                            <a:headEnd/>
+                            <a:tailEnd/>
+                          </a:ln>
+                        </pic:spPr>
+                      </pic:pic>
+                    </a:graphicData>
+                  </a:graphic>
+                </wp:inline>
+              </w:drawing>
+            </w:r>
+          </w:p>
+        </w:tc>
+        <w:tc>
+          <w:tcPr/>
+          <w:p>
+            <w:pPr>
+              <w:jc w:val="center"/>
+            </w:pPr>
+            <w:r>
+              <w:drawing>
+                <wp:inline>
+                  <wp:extent cx="2971800" cy="2971800"/>
+                  <wp:effectExtent b="0" l="0" r="0" t="0"/>
+                  <wp:docPr descr="" title="" id="30" name="Picture"/>
+                  <a:graphic>
+                    <a:graphicData uri="http://schemas.openxmlformats.org/drawingml/2006/picture">
+                      <pic:pic>
+                        <pic:nvPicPr>
+                          <pic:cNvPr descr="hills_files/figure-docx/unnamed-chunk-2-4.png" id="31" name="Picture"/>
+                          <pic:cNvPicPr>
+                            <a:picLocks noChangeArrowheads="1" noChangeAspect="1"/>
+                          </pic:cNvPicPr>
+                        </pic:nvPicPr>
+                        <pic:blipFill>
+                          <a:blip r:embed="rId29"/>
+                          <a:stretch>
+                            <a:fillRect/>
+                          </a:stretch>
+                        </pic:blipFill>
+                        <pic:spPr bwMode="auto">
+                          <a:xfrm>
+                            <a:off x="0" y="0"/>
+                            <a:ext cx="2971800" cy="2971800"/>
+                          </a:xfrm>
+                          <a:prstGeom prst="rect">
+                            <a:avLst/>
+                          </a:prstGeom>
+                          <a:noFill/>
+                          <a:ln w="9525">
+                            <a:noFill/>
+                            <a:headEnd/>
+                            <a:tailEnd/>
+                          </a:ln>
+                        </pic:spPr>
+                      </pic:pic>
+                    </a:graphicData>
+                  </a:graphic>
+                </wp:inline>
+              </w:drawing>
+            </w:r>
+          </w:p>
+        </w:tc>
+      </w:tr>
+    </w:tbl>
     <w:p>
       <w:pPr>
-        <w:pStyle w:val="TextBody"/>
+        <w:framePr w:w="0" w:h="0" w:vAnchor="margin" w:hAnchor="margin" w:xAlign="right" w:yAlign="top"/>
       </w:pPr>
-      <w:r>
-        <w:drawing>
-          <wp:inline>
-            <wp:extent cx="3234088" cy="3234088"/>
-            <wp:effectExtent b="0" l="0" r="0" t="0"/>
-            <wp:docPr descr="" title="" id="24" name="Picture"/>
-            <a:graphic>
-              <a:graphicData uri="http://schemas.openxmlformats.org/drawingml/2006/picture">
-                <pic:pic>
-                  <pic:nvPicPr>
-                    <pic:cNvPr descr="hills_files/figure-docx/unnamed-chunk-3-1.png" id="25" name="Picture"/>
-                    <pic:cNvPicPr>
-                      <a:picLocks noChangeArrowheads="1" noChangeAspect="1"/>
-                    </pic:cNvPicPr>
-                  </pic:nvPicPr>
-                  <pic:blipFill>
-                    <a:blip r:embed="rId23"/>
-                    <a:stretch>
-                      <a:fillRect/>
-                    </a:stretch>
-                  </pic:blipFill>
-                  <pic:spPr bwMode="auto">
-                    <a:xfrm>
-                      <a:off x="0" y="0"/>
-                      <a:ext cx="3234088" cy="3234088"/>
-                    </a:xfrm>
-                    <a:prstGeom prst="rect">
-                      <a:avLst/>
-                    </a:prstGeom>
-                    <a:noFill/>
-                    <a:ln w="9525">
-                      <a:noFill/>
-                      <a:headEnd/>
-                      <a:tailEnd/>
-                    </a:ln>
-                  </pic:spPr>
-                </pic:pic>
-              </a:graphicData>
-            </a:graphic>
-          </wp:inline>
-        </w:drawing>
-      </w:r>
     </w:p>
-    <w:p>
-      <w:pPr>
-        <w:pStyle w:val="TextBody"/>
-      </w:pPr>
-      <w:r>
-        <w:drawing>
-          <wp:inline>
-            <wp:extent cx="3234088" cy="3234088"/>
-            <wp:effectExtent b="0" l="0" r="0" t="0"/>
-            <wp:docPr descr="" title="" id="27" name="Picture"/>
-            <a:graphic>
-              <a:graphicData uri="http://schemas.openxmlformats.org/drawingml/2006/picture">
-                <pic:pic>
-                  <pic:nvPicPr>
-                    <pic:cNvPr descr="hills_files/figure-docx/unnamed-chunk-4-1.png" id="28" name="Picture"/>
-                    <pic:cNvPicPr>
-                      <a:picLocks noChangeArrowheads="1" noChangeAspect="1"/>
-                    </pic:cNvPicPr>
-                  </pic:nvPicPr>
-                  <pic:blipFill>
-                    <a:blip r:embed="rId26"/>
-                    <a:stretch>
-                      <a:fillRect/>
-                    </a:stretch>
-                  </pic:blipFill>
-                  <pic:spPr bwMode="auto">
-                    <a:xfrm>
-                      <a:off x="0" y="0"/>
-                      <a:ext cx="3234088" cy="3234088"/>
-                    </a:xfrm>
-                    <a:prstGeom prst="rect">
-                      <a:avLst/>
-                    </a:prstGeom>
-                    <a:noFill/>
-                    <a:ln w="9525">
-                      <a:noFill/>
-                      <a:headEnd/>
-                      <a:tailEnd/>
-                    </a:ln>
-                  </pic:spPr>
-                </pic:pic>
-              </a:graphicData>
-            </a:graphic>
-          </wp:inline>
-        </w:drawing>
-      </w:r>
-    </w:p>
-    <w:p>
-      <w:pPr>
-        <w:pStyle w:val="TextBody"/>
-      </w:pPr>
-      <w:r>
-        <w:drawing>
-          <wp:inline>
-            <wp:extent cx="3234088" cy="3234088"/>
-            <wp:effectExtent b="0" l="0" r="0" t="0"/>
-            <wp:docPr descr="" title="" id="30" name="Picture"/>
-            <a:graphic>
-              <a:graphicData uri="http://schemas.openxmlformats.org/drawingml/2006/picture">
-                <pic:pic>
-                  <pic:nvPicPr>
-                    <pic:cNvPr descr="hills_files/figure-docx/unnamed-chunk-5-1.png" id="31" name="Picture"/>
-                    <pic:cNvPicPr>
-                      <a:picLocks noChangeArrowheads="1" noChangeAspect="1"/>
-                    </pic:cNvPicPr>
-                  </pic:nvPicPr>
-                  <pic:blipFill>
-                    <a:blip r:embed="rId29"/>
-                    <a:stretch>
-                      <a:fillRect/>
-                    </a:stretch>
-                  </pic:blipFill>
-                  <pic:spPr bwMode="auto">
-                    <a:xfrm>
-                      <a:off x="0" y="0"/>
-                      <a:ext cx="3234088" cy="3234088"/>
-                    </a:xfrm>
-                    <a:prstGeom prst="rect">
-                      <a:avLst/>
-                    </a:prstGeom>
-                    <a:noFill/>
-                    <a:ln w="9525">
-                      <a:noFill/>
-                      <a:headEnd/>
-                      <a:tailEnd/>
-                    </a:ln>
-                  </pic:spPr>
-                </pic:pic>
-              </a:graphicData>
-            </a:graphic>
-          </wp:inline>
-        </w:drawing>
-      </w:r>
-    </w:p>
-    <w:p>
-      <w:pPr>
-        <w:pStyle w:val="TextBody"/>
-      </w:pPr>
-      <w:r>
-        <w:drawing>
-          <wp:inline>
-            <wp:extent cx="3234088" cy="3234088"/>
-            <wp:effectExtent b="0" l="0" r="0" t="0"/>
-            <wp:docPr descr="" title="" id="33" name="Picture"/>
-            <a:graphic>
-              <a:graphicData uri="http://schemas.openxmlformats.org/drawingml/2006/picture">
-                <pic:pic>
-                  <pic:nvPicPr>
-                    <pic:cNvPr descr="hills_files/figure-docx/unnamed-chunk-6-1.png" id="34" name="Picture"/>
-                    <pic:cNvPicPr>
-                      <a:picLocks noChangeArrowheads="1" noChangeAspect="1"/>
-                    </pic:cNvPicPr>
-                  </pic:nvPicPr>
-                  <pic:blipFill>
-                    <a:blip r:embed="rId32"/>
-                    <a:stretch>
-                      <a:fillRect/>
-                    </a:stretch>
-                  </pic:blipFill>
-                  <pic:spPr bwMode="auto">
-                    <a:xfrm>
-                      <a:off x="0" y="0"/>
-                      <a:ext cx="3234088" cy="3234088"/>
-                    </a:xfrm>
-                    <a:prstGeom prst="rect">
-                      <a:avLst/>
-                    </a:prstGeom>
-                    <a:noFill/>
-                    <a:ln w="9525">
-                      <a:noFill/>
-                      <a:headEnd/>
-                      <a:tailEnd/>
-                    </a:ln>
-                  </pic:spPr>
-                </pic:pic>
-              </a:graphicData>
-            </a:graphic>
-          </wp:inline>
-        </w:drawing>
-      </w:r>
-    </w:p>
+    <w:tbl>
+      <w:tblPr>
+        <w:tblStyle w:val="Table"/>
+        <w:tblW w:type="pct" w:w="2500"/>
+        <w:tblLook w:firstRow="0" w:lastRow="0" w:firstColumn="0" w:lastColumn="0" w:noHBand="0" w:noVBand="0" w:val="0000"/>
+      </w:tblPr>
+      <w:tblGrid>
+        <w:gridCol w:w="3960"/>
+      </w:tblGrid>
+      <w:tr>
+        <w:tc>
+          <w:tcPr/>
+          <w:p>
+            <w:pPr>
+              <w:jc w:val="center"/>
+            </w:pPr>
+            <w:r>
+              <w:drawing>
+                <wp:inline>
+                  <wp:extent cx="2971800" cy="2971800"/>
+                  <wp:effectExtent b="0" l="0" r="0" t="0"/>
+                  <wp:docPr descr="" title="" id="33" name="Picture"/>
+                  <a:graphic>
+                    <a:graphicData uri="http://schemas.openxmlformats.org/drawingml/2006/picture">
+                      <pic:pic>
+                        <pic:nvPicPr>
+                          <pic:cNvPr descr="hills_files/figure-docx/unnamed-chunk-2-5.png" id="34" name="Picture"/>
+                          <pic:cNvPicPr>
+                            <a:picLocks noChangeArrowheads="1" noChangeAspect="1"/>
+                          </pic:cNvPicPr>
+                        </pic:nvPicPr>
+                        <pic:blipFill>
+                          <a:blip r:embed="rId32"/>
+                          <a:stretch>
+                            <a:fillRect/>
+                          </a:stretch>
+                        </pic:blipFill>
+                        <pic:spPr bwMode="auto">
+                          <a:xfrm>
+                            <a:off x="0" y="0"/>
+                            <a:ext cx="2971800" cy="2971800"/>
+                          </a:xfrm>
+                          <a:prstGeom prst="rect">
+                            <a:avLst/>
+                          </a:prstGeom>
+                          <a:noFill/>
+                          <a:ln w="9525">
+                            <a:noFill/>
+                            <a:headEnd/>
+                            <a:tailEnd/>
+                          </a:ln>
+                        </pic:spPr>
+                      </pic:pic>
+                    </a:graphicData>
+                  </a:graphic>
+                </wp:inline>
+              </w:drawing>
+            </w:r>
+          </w:p>
+        </w:tc>
+      </w:tr>
+    </w:tbl>
     <w:bookmarkEnd w:id="35"/>
     <w:sectPr>
       <w:type w:val="nextPage"/>

</xml_diff>